<commit_message>
stuck stuck stcuk on visual
</commit_message>
<xml_diff>
--- a/FinalModel.docx
+++ b/FinalModel.docx
@@ -30,52 +30,69 @@
         </w:rPr>
         <w:t>Introduction</w:t>
       </w:r>
-      <w:bookmarkStart w:id="0" w:name="_GoBack"/>
-      <w:bookmarkEnd w:id="0"/>
     </w:p>
     <w:p>
       <w:r>
         <w:t>What is the optimal architecture for neuro-controllers? How do brain structures evolve with respect to the behaviors that they support? What are the tradeoffs between efficiency and full access to input information? These are central questions in both Cognitive Science and Neuroscience, but it is difficult to address them given the complexity of animals. We can use models to examine hypotheses regarding brain architecture and the effect on fitness that variations can have.</w:t>
       </w:r>
       <w:r>
-        <w:t xml:space="preserve"> Presently, we are interested in examining the differences in neural architectures that evolve in dynamic versus static environments</w:t>
-      </w:r>
-      <w:r>
+        <w:t xml:space="preserve"> </w:t>
+      </w:r>
+      <w:r>
+        <w:rPr>
+          <w:b/>
+        </w:rPr>
+        <w:t>Presently, we are interested in examining the differences in neural architectures that evolve in dynamic versus static environments</w:t>
+      </w:r>
+      <w:r>
+        <w:rPr>
+          <w:b/>
+        </w:rPr>
         <w:t xml:space="preserve"> in evolved artificial neural networks (ANNs)</w:t>
       </w:r>
       <w:r>
+        <w:rPr>
+          <w:b/>
+        </w:rPr>
         <w:t>.</w:t>
       </w:r>
       <w:r>
-        <w:t xml:space="preserve"> Eventually, we hope to expand this project to include a comparison of ANNs with Weight Agnostic Neural Networks (WANNs), as well.</w:t>
-      </w:r>
-    </w:p>
-    <w:p/>
+        <w:t xml:space="preserve"> Eventually, we hope to expand this project to include a comparison of ANNs with Weight Agnostic Neural Networks (WANNs), as well</w:t>
+      </w:r>
+      <w:r>
+        <w:t xml:space="preserve"> </w:t>
+      </w:r>
+      <w:r>
+        <w:fldChar w:fldCharType="begin" w:fldLock="1"/>
+      </w:r>
+      <w:r>
+        <w:instrText>ADDIN CSL_CITATION {"citationItems":[{"id":"ITEM-1","itemData":{"DOI":"10.1162/106365602320169811","ISSN":"10636560","PMID":"12180173","abstract":"An important question in neuroevolution is how to gain an advantage from evolving neural network topologies along with weights. We present a method, NeuroEvolution of Augmenting Topologies (NEAT), which outperforms the best fixed-topology method on a challenging benchmark reinforcement learning task. We claim that the increased efficiency is due to (1) employing a principled method of crossover of different topologies, (2) protecting structural innovation using speciation, and (3) incrementally growing from minimal structure. We test this claim through a series of ablation studies that demonstrate that each component is necessary to the system as a whole and to each other. What results is significantly faster learning. NEAT is also an important contribution to GAs because it shows how it is possible for evolution to both optimize and complexify solutions simultaneously, offering the possibility of evolving increasingly complex solutions over generations, and strengthening the analogy with biological evolution.","author":[{"dropping-particle":"","family":"Stanley","given":"Kenneth O.","non-dropping-particle":"","parse-names":false,"suffix":""},{"dropping-particle":"","family":"Miikkulainen","given":"Risto","non-dropping-particle":"","parse-names":false,"suffix":""}],"container-title":"Evolutionary Computation","id":"ITEM-1","issue":"2","issued":{"date-parts":[["2002"]]},"page":"99-127","title":"Evolving neural networks through augmenting topologies","type":"article-journal","volume":"10"},"uris":["http://www.mendeley.com/documents/?uuid=dbe3b78d-0ab5-43ed-9086-29a59f4cbf9a"]},{"id":"ITEM-2","itemData":{"abstract":"Not all neural network architectures are created equal, some perform much better than others for certain tasks. But how important are the weight parameters of a neural network compared to its architecture? In this work, we question to what extent neural network architectures alone, without learning any weight parameters, can encode solutions for a given task. We propose a search method for neural network architectures that can already perform a task without any explicit weight training. To evaluate these networks, we populate the connections with a single shared weight parameter sampled from a uniform random distribution, and measure the expected performance. We demonstrate that our method can find minimal neural network architectures that can perform several reinforcement learning tasks without weight training. On a supervised learning domain, we find network architectures that achieve much higher than chance accuracy on MNIST using random weights. Interactive version of this paper at https://weightagnostic.github.io/","author":[{"dropping-particle":"","family":"Gaier","given":"Adam","non-dropping-particle":"","parse-names":false,"suffix":""},{"dropping-particle":"","family":"Ha","given":"David","non-dropping-particle":"","parse-names":false,"suffix":""}],"id":"ITEM-2","issue":"NeurIPS","issued":{"date-parts":[["2019"]]},"page":"1-19","title":"Weight Agnostic Neural Networks","type":"article-journal"},"uris":["http://www.mendeley.com/documents/?uuid=7e6bcb56-44dc-499d-bc21-ba497a07e56f"]}],"mendeley":{"formattedCitation":"(Gaier &amp; Ha, 2019; Stanley &amp; Miikkulainen, 2002)","plainTextFormattedCitation":"(Gaier &amp; Ha, 2019; Stanley &amp; Miikkulainen, 2002)"},"properties":{"noteIndex":0},"schema":"https://github.com/citation-style-language/schema/raw/master/csl-citation.json"}</w:instrText>
+      </w:r>
+      <w:r>
+        <w:fldChar w:fldCharType="separate"/>
+      </w:r>
+      <w:r>
+        <w:rPr>
+          <w:noProof/>
+        </w:rPr>
+        <w:t>(Gaier &amp; Ha, 2019; Stanley &amp; Miikkulainen, 2002)</w:t>
+      </w:r>
+      <w:r>
+        <w:fldChar w:fldCharType="end"/>
+      </w:r>
+      <w:r>
+        <w:t>.</w:t>
+      </w:r>
+    </w:p>
     <w:p>
       <w:pPr>
         <w:ind w:firstLine="720"/>
       </w:pPr>
       <w:r>
-        <w:t xml:space="preserve">Often, Cognitive Scientists have used neural networks to model the brain of biological organisms. The standard neural net features a suitable architecture of </w:t>
-      </w:r>
-      <w:proofErr w:type="gramStart"/>
-      <w:r>
-        <w:t>nodes, and</w:t>
-      </w:r>
-      <w:proofErr w:type="gramEnd"/>
-      <w:r>
-        <w:t xml:space="preserve"> requires the development of appropriate weights between nodes that yield optimal output or performance. </w:t>
-      </w:r>
-      <w:r>
-        <w:t xml:space="preserve">When exploring architectures of </w:t>
-      </w:r>
-      <w:proofErr w:type="spellStart"/>
-      <w:r>
-        <w:t>neurocontroller</w:t>
-      </w:r>
-      <w:proofErr w:type="spellEnd"/>
-      <w:r>
-        <w:t xml:space="preserve">, a common method of describing and analyzing architecture is to examine modularity and sparsity. This attempts to quantify the degree to which the system is divided into modules, or is more fully-connected. </w:t>
+        <w:t xml:space="preserve">Often, Cognitive Scientists have used neural networks to model the brain of biological organisms. The standard neural net features a suitable architecture of nodes, and requires the development of appropriate weights between nodes that yield optimal output or performance. </w:t>
+      </w:r>
+      <w:r>
+        <w:t xml:space="preserve">When exploring architectures of neurocontroller, a common method of describing and analyzing architecture is to examine modularity and sparsity. This attempts to quantify the degree to which the system is divided into modules, or is more fully-connected. </w:t>
       </w:r>
       <w:r>
         <w:fldChar w:fldCharType="begin" w:fldLock="1"/>
@@ -369,13 +386,8 @@
       <w:pPr>
         <w:ind w:firstLine="720"/>
       </w:pPr>
-      <w:proofErr w:type="spellStart"/>
-      <w:r>
-        <w:t>Kashtan</w:t>
-      </w:r>
-      <w:proofErr w:type="spellEnd"/>
-      <w:r>
-        <w:t xml:space="preserve"> and Alon (2005) found that the evolutionary emergence of modularity was related to the environment</w:t>
+      <w:r>
+        <w:t>Kashtan and Alon (2005) found that the evolutionary emergence of modularity was related to the environment</w:t>
       </w:r>
       <w:r>
         <w:t xml:space="preserve"> faced</w:t>
@@ -387,23 +399,7 @@
         <w:t xml:space="preserve"> experienced</w:t>
       </w:r>
       <w:r>
-        <w:t xml:space="preserve">. They found that when goals were repeatedly switched (with common </w:t>
-      </w:r>
-      <w:proofErr w:type="spellStart"/>
-      <w:r>
-        <w:t>subgoals</w:t>
-      </w:r>
-      <w:proofErr w:type="spellEnd"/>
-      <w:r>
-        <w:t>), the networks rapidly evolved to satisfy the different goals with only a few rewiring changes. They claim that these evolutionary forces favor modularity for its structural simplicity and ability to rapidly adapt (</w:t>
-      </w:r>
-      <w:proofErr w:type="spellStart"/>
-      <w:r>
-        <w:t>Kashtan</w:t>
-      </w:r>
-      <w:proofErr w:type="spellEnd"/>
-      <w:r>
-        <w:t xml:space="preserve"> and Alton, 2005). They found that when the varying goals contained no common sub</w:t>
+        <w:t>. They found that when goals were repeatedly switched (with common subgoals), the networks rapidly evolved to satisfy the different goals with only a few rewiring changes. They claim that these evolutionary forces favor modularity for its structural simplicity and ability to rapidly adapt (Kashtan and Alton, 2005). They found that when the varying goals contained no common sub</w:t>
       </w:r>
       <w:r>
         <w:t>-</w:t>
@@ -415,15 +411,7 @@
         <w:t>s</w:t>
       </w:r>
       <w:r>
-        <w:t xml:space="preserve"> did not </w:t>
-      </w:r>
-      <w:proofErr w:type="gramStart"/>
-      <w:r>
-        <w:t>evolve</w:t>
-      </w:r>
-      <w:proofErr w:type="gramEnd"/>
-      <w:r>
-        <w:t xml:space="preserve"> and that adaptation was very slow </w:t>
+        <w:t xml:space="preserve"> did not evolve and that adaptation was very slow </w:t>
       </w:r>
       <w:r>
         <w:t>(</w:t>
@@ -451,13 +439,8 @@
       <w:r>
         <w:t xml:space="preserve">pressure to reduce connection costs in </w:t>
       </w:r>
-      <w:proofErr w:type="gramStart"/>
-      <w:r>
-        <w:t>environments, and</w:t>
-      </w:r>
-      <w:proofErr w:type="gramEnd"/>
-      <w:r>
-        <w:t xml:space="preserve"> is a strategy for easily evolving to </w:t>
+      <w:r>
+        <w:t xml:space="preserve">environments, and is a strategy for easily evolving to </w:t>
       </w:r>
       <w:r>
         <w:t>changing</w:t>
@@ -486,312 +469,161 @@
         <w:ind w:firstLine="720"/>
       </w:pPr>
       <w:r>
-        <w:t xml:space="preserve">We will test this hypothesis with a simulated robot called </w:t>
-      </w:r>
-      <w:proofErr w:type="spellStart"/>
+        <w:t xml:space="preserve">We will test this hypothesis with a simulated robot called GridBot. GridBot‘s task is to traverse a GridWorld that features a light source and obstacles, which vary, in order to change what is expected of </w:t>
+      </w:r>
+      <w:commentRangeStart w:id="0"/>
       <w:r>
         <w:t>GridBot</w:t>
       </w:r>
-      <w:proofErr w:type="spellEnd"/>
-      <w:r>
+      <w:commentRangeEnd w:id="0"/>
+      <w:r>
+        <w:commentReference w:id="0"/>
+      </w:r>
+      <w:r>
+        <w:t xml:space="preserve"> in the changing environment condition, and are stagnant in the stable condition. GridBot features simulated versions of two photoresistor sensors</w:t>
+      </w:r>
+      <w:r>
+        <w:t xml:space="preserve"> (LDRs)</w:t>
+      </w:r>
+      <w:r>
+        <w:t>, two infrared sensors</w:t>
+      </w:r>
+      <w:r>
+        <w:t xml:space="preserve"> (IRs)</w:t>
+      </w:r>
+      <w:r>
+        <w:t xml:space="preserve">, and one bumper, and navigates GridWorld autonomously, making movement decisions based on the values inputted and computed in its </w:t>
+      </w:r>
+      <w:r>
+        <w:t>A</w:t>
+      </w:r>
+      <w:r>
+        <w:t>NN. We will analyze and compare the best performing emergent architectures</w:t>
+      </w:r>
+      <w:r>
+        <w:t xml:space="preserve"> in the static and dynamic condition</w:t>
+      </w:r>
+      <w:r>
+        <w:t>.</w:t>
+      </w:r>
+    </w:p>
+    <w:p/>
+    <w:p>
+      <w:r>
+        <w:rPr>
+          <w:b/>
+        </w:rPr>
+        <w:t>Methods</w:t>
+      </w:r>
+    </w:p>
+    <w:p>
+      <w:r>
+        <w:tab/>
+      </w:r>
+      <w:r>
+        <w:rPr>
+          <w:i/>
+        </w:rPr>
+        <w:t xml:space="preserve">GridBot and </w:t>
+      </w:r>
+      <w:r>
+        <w:rPr>
+          <w:i/>
+        </w:rPr>
+        <w:t>GridWorld</w:t>
+      </w:r>
+      <w:r>
+        <w:rPr>
+          <w:i/>
+        </w:rPr>
         <w:t xml:space="preserve">. </w:t>
       </w:r>
-      <w:proofErr w:type="spellStart"/>
-      <w:proofErr w:type="gramStart"/>
-      <w:r>
-        <w:t>GridBot‘</w:t>
-      </w:r>
-      <w:proofErr w:type="gramEnd"/>
-      <w:r>
-        <w:t>s</w:t>
-      </w:r>
-      <w:proofErr w:type="spellEnd"/>
-      <w:r>
-        <w:t xml:space="preserve"> task is to traverse a </w:t>
-      </w:r>
-      <w:proofErr w:type="spellStart"/>
-      <w:r>
-        <w:t>GridWorld</w:t>
-      </w:r>
-      <w:proofErr w:type="spellEnd"/>
-      <w:r>
-        <w:t xml:space="preserve"> that features a light source and obstacles, which vary, in order to change what is expected of </w:t>
-      </w:r>
-      <w:commentRangeStart w:id="1"/>
-      <w:proofErr w:type="spellStart"/>
-      <w:r>
-        <w:t>GridBot</w:t>
-      </w:r>
-      <w:commentRangeEnd w:id="1"/>
-      <w:proofErr w:type="spellEnd"/>
-      <w:r>
-        <w:commentReference w:id="1"/>
-      </w:r>
-      <w:r>
-        <w:t xml:space="preserve"> in the changing environment condition, and are stagnant in the stable condition. </w:t>
-      </w:r>
-      <w:proofErr w:type="spellStart"/>
-      <w:r>
-        <w:t>GridBot</w:t>
-      </w:r>
-      <w:proofErr w:type="spellEnd"/>
-      <w:r>
-        <w:t xml:space="preserve"> features simulated versions of two photoresistor sensors</w:t>
-      </w:r>
-      <w:r>
-        <w:t xml:space="preserve"> (LDRs)</w:t>
-      </w:r>
-      <w:r>
-        <w:t>, two infrared sensors</w:t>
-      </w:r>
-      <w:r>
-        <w:t xml:space="preserve"> (IRs)</w:t>
-      </w:r>
-      <w:r>
-        <w:t xml:space="preserve">, and one bumper, and navigates </w:t>
-      </w:r>
-      <w:proofErr w:type="spellStart"/>
-      <w:r>
-        <w:t>GridWorld</w:t>
-      </w:r>
-      <w:proofErr w:type="spellEnd"/>
-      <w:r>
-        <w:t xml:space="preserve"> autonomously, making movement decisions based on the values inputted and computed in its </w:t>
-      </w:r>
-      <w:r>
-        <w:t>A</w:t>
-      </w:r>
-      <w:r>
-        <w:t>NN. We will analyze and compare the best performing emergent architectures</w:t>
-      </w:r>
-      <w:r>
-        <w:t xml:space="preserve"> in the static and dynamic condition</w:t>
-      </w:r>
-      <w:r>
-        <w:t>.</w:t>
-      </w:r>
-    </w:p>
-    <w:p/>
-    <w:p>
-      <w:r>
-        <w:rPr>
-          <w:b/>
-        </w:rPr>
-        <w:t>Methods</w:t>
+      <w:r>
+        <w:t>Presently, we develop a simulated world to emulate a toy world for a terrestrial bot to traverse. This bot, called GridBot, has two light dependent resistors (LDRs), two infared sensors (IRs), and one bumper on its front. It can traverse a grid world by moving forward or backward, or by turning to the left or right. Each step, GridBot can make one move: stepping, or turning.</w:t>
+      </w:r>
+      <w:r>
+        <w:t xml:space="preserve"> GridBot can make 100 moves in a trial, and move backwards, move forwards, turn clockwise, or turn counterclockwise on any given move. Each move is determined probabilistically based on its ANN, featuring 5 input nodes corresponding to its 5 sensors, and 4 output nodes, corresponding to its 4 move options.</w:t>
       </w:r>
     </w:p>
     <w:p>
       <w:r>
         <w:tab/>
-      </w:r>
-      <w:proofErr w:type="spellStart"/>
-      <w:r>
-        <w:rPr>
-          <w:i/>
-        </w:rPr>
-        <w:t>GridBot</w:t>
-      </w:r>
-      <w:proofErr w:type="spellEnd"/>
-      <w:r>
-        <w:rPr>
-          <w:i/>
-        </w:rPr>
-        <w:t xml:space="preserve"> and </w:t>
-      </w:r>
-      <w:proofErr w:type="spellStart"/>
-      <w:r>
-        <w:rPr>
-          <w:i/>
-        </w:rPr>
-        <w:t>GridWorld</w:t>
-      </w:r>
-      <w:proofErr w:type="spellEnd"/>
-      <w:r>
-        <w:rPr>
-          <w:i/>
-        </w:rPr>
+        <w:t>GridWorld is a grid, composed of a 1</w:t>
+      </w:r>
+      <w:r>
+        <w:t>0</w:t>
+      </w:r>
+      <w:r>
+        <w:t>x1</w:t>
+      </w:r>
+      <w:r>
+        <w:t>0</w:t>
+      </w:r>
+      <w:r>
+        <w:t xml:space="preserve"> (x,y)</w:t>
+      </w:r>
+      <w:r>
+        <w:t xml:space="preserve"> matrix</w:t>
+      </w:r>
+      <w:r>
+        <w:t xml:space="preserve"> (</w:t>
+      </w:r>
+      <w:r>
+        <w:t>1</w:t>
+      </w:r>
+      <w:r>
+        <w:t>0</w:t>
+      </w:r>
+      <w:r>
+        <w:t>0 squares) in the stable condition, and a randomly determined NxN matrix (also equal to 1</w:t>
+      </w:r>
+      <w:r>
+        <w:t>0</w:t>
+      </w:r>
+      <w:r>
+        <w:t>0 squares) in the dynamic condition</w:t>
+      </w:r>
+      <w:r>
+        <w:t xml:space="preserve"> (4x25, 25x4, 10x10, 20x5, or 5x20). </w:t>
+      </w:r>
+      <w:r>
+        <w:t>Every square within the grid contains a value of light that can be collected by entering that square, and a binary value that indicates if there is an obstacle in that square</w:t>
+      </w:r>
+      <w:r>
         <w:t xml:space="preserve">. </w:t>
       </w:r>
       <w:r>
-        <w:t xml:space="preserve">Presently, we develop a simulated world to emulate a toy world for a terrestrial bot to traverse. This bot, called </w:t>
-      </w:r>
-      <w:proofErr w:type="spellStart"/>
-      <w:r>
-        <w:t>GridBot</w:t>
-      </w:r>
-      <w:proofErr w:type="spellEnd"/>
-      <w:r>
-        <w:t xml:space="preserve">, has two light dependent resistors (LDRs), two </w:t>
-      </w:r>
-      <w:proofErr w:type="spellStart"/>
-      <w:r>
-        <w:t>infared</w:t>
-      </w:r>
-      <w:proofErr w:type="spellEnd"/>
-      <w:r>
-        <w:t xml:space="preserve"> sensors (IRs), and one bumper on its front. It can traverse a grid world by moving forward or backward, or by turning to the left or right. Each step, </w:t>
-      </w:r>
-      <w:proofErr w:type="spellStart"/>
-      <w:r>
-        <w:t>GridBot</w:t>
-      </w:r>
-      <w:proofErr w:type="spellEnd"/>
-      <w:r>
-        <w:t xml:space="preserve"> can make one move: stepping, or turning.</w:t>
+        <w:t xml:space="preserve">In the static condition, there are </w:t>
+      </w:r>
+      <w:r>
+        <w:t>5</w:t>
+      </w:r>
+      <w:r>
+        <w:t xml:space="preserve"> obstacles that form a square in the center of the GridWorld. In the dynamic condition, there are </w:t>
+      </w:r>
+      <w:r>
+        <w:t>5</w:t>
+      </w:r>
+      <w:r>
+        <w:t xml:space="preserve"> randomly placed obstacle squares. </w:t>
+      </w:r>
+      <w:r>
+        <w:t>GridBot cannot step into a square that an obstacle inhabits, and cannot collect light from these squares. Light values are highest near the source, and fall off in a gradient (</w:t>
+      </w:r>
+      <w:r>
+        <w:t>255*</w:t>
+      </w:r>
+      <w:r>
+        <w:t>e^</w:t>
+      </w:r>
+      <w:r>
+        <w:t>(-distance*.5)</w:t>
       </w:r>
       <w:r>
         <w:t xml:space="preserve"> </w:t>
       </w:r>
-      <w:proofErr w:type="spellStart"/>
-      <w:r>
-        <w:t>GridBot</w:t>
-      </w:r>
-      <w:proofErr w:type="spellEnd"/>
-      <w:r>
-        <w:t xml:space="preserve"> can make 100 moves in a trial, and move backwards, move forwards, turn clockwise, or turn counterclockwise on any given move. Each move is determined probabilistically based on its ANN, featuring 5 input nodes corresponding to its 5 sensors, and 4 output nodes, corresponding to its 4 move options.</w:t>
-      </w:r>
-    </w:p>
-    <w:p>
-      <w:r>
-        <w:tab/>
-      </w:r>
-      <w:proofErr w:type="spellStart"/>
-      <w:r>
-        <w:t>GridWorld</w:t>
-      </w:r>
-      <w:proofErr w:type="spellEnd"/>
-      <w:r>
-        <w:t xml:space="preserve"> is a grid, composed of a 1</w:t>
-      </w:r>
-      <w:r>
-        <w:t>0</w:t>
-      </w:r>
-      <w:r>
-        <w:t>x1</w:t>
-      </w:r>
-      <w:r>
-        <w:t>0</w:t>
-      </w:r>
-      <w:r>
-        <w:t xml:space="preserve"> (</w:t>
-      </w:r>
-      <w:proofErr w:type="spellStart"/>
-      <w:proofErr w:type="gramStart"/>
-      <w:r>
-        <w:t>x,y</w:t>
-      </w:r>
-      <w:proofErr w:type="spellEnd"/>
-      <w:proofErr w:type="gramEnd"/>
-      <w:r>
-        <w:t>)</w:t>
-      </w:r>
-      <w:r>
-        <w:t xml:space="preserve"> matrix</w:t>
-      </w:r>
-      <w:r>
-        <w:t xml:space="preserve"> (</w:t>
-      </w:r>
-      <w:r>
-        <w:t>1</w:t>
-      </w:r>
-      <w:r>
-        <w:t>0</w:t>
-      </w:r>
-      <w:r>
-        <w:t xml:space="preserve">0 squares) in the stable condition, and a randomly determined </w:t>
-      </w:r>
-      <w:proofErr w:type="spellStart"/>
-      <w:r>
-        <w:t>NxN</w:t>
-      </w:r>
-      <w:proofErr w:type="spellEnd"/>
-      <w:r>
-        <w:t xml:space="preserve"> matrix (also equal to 1</w:t>
-      </w:r>
-      <w:r>
-        <w:t>0</w:t>
-      </w:r>
-      <w:r>
-        <w:t>0 squares) in the dynamic condition</w:t>
-      </w:r>
-      <w:r>
-        <w:t xml:space="preserve"> (4x25, 25x4, 10x10, 20x5, or 5x20). </w:t>
-      </w:r>
-      <w:r>
-        <w:t>Every square within the grid contains a value of light that can be collected by entering that square, and a binary value that indicates if there is an obstacle in that square</w:t>
-      </w:r>
-      <w:r>
-        <w:t xml:space="preserve">. </w:t>
-      </w:r>
-      <w:r>
-        <w:t xml:space="preserve">In the static condition, there are </w:t>
-      </w:r>
-      <w:r>
-        <w:t>5</w:t>
-      </w:r>
-      <w:r>
-        <w:t xml:space="preserve"> obstacles that form a square in the center of the </w:t>
-      </w:r>
-      <w:proofErr w:type="spellStart"/>
-      <w:r>
-        <w:t>GridWorld</w:t>
-      </w:r>
-      <w:proofErr w:type="spellEnd"/>
-      <w:r>
-        <w:t xml:space="preserve">. In the dynamic condition, there are </w:t>
-      </w:r>
-      <w:r>
-        <w:t>5</w:t>
-      </w:r>
-      <w:r>
-        <w:t xml:space="preserve"> randomly placed obstacle squares. </w:t>
-      </w:r>
-      <w:proofErr w:type="spellStart"/>
-      <w:r>
-        <w:t>GridBot</w:t>
-      </w:r>
-      <w:proofErr w:type="spellEnd"/>
-      <w:r>
-        <w:t xml:space="preserve"> cannot step into a square that an obstacle </w:t>
-      </w:r>
-      <w:proofErr w:type="gramStart"/>
-      <w:r>
-        <w:t>inhabits, and</w:t>
-      </w:r>
-      <w:proofErr w:type="gramEnd"/>
-      <w:r>
-        <w:t xml:space="preserve"> cannot collect light from these squares. Light values are highest near the </w:t>
-      </w:r>
-      <w:proofErr w:type="gramStart"/>
-      <w:r>
-        <w:t>source, and</w:t>
-      </w:r>
-      <w:proofErr w:type="gramEnd"/>
-      <w:r>
-        <w:t xml:space="preserve"> fall off in a gradient (</w:t>
-      </w:r>
-      <w:r>
-        <w:t>255*</w:t>
-      </w:r>
-      <w:r>
-        <w:t>e^</w:t>
-      </w:r>
-      <w:r>
-        <w:t>(-distance*.5)</w:t>
-      </w:r>
-      <w:r>
-        <w:t xml:space="preserve"> </w:t>
-      </w:r>
-      <w:r>
-        <w:t xml:space="preserve">across the </w:t>
-      </w:r>
-      <w:proofErr w:type="spellStart"/>
-      <w:r>
-        <w:t>GridWorld</w:t>
-      </w:r>
-      <w:proofErr w:type="spellEnd"/>
-      <w:r>
-        <w:t xml:space="preserve">. </w:t>
+      <w:r>
+        <w:t xml:space="preserve">across the GridWorld. </w:t>
       </w:r>
       <w:r>
         <w:t xml:space="preserve">In the static </w:t>
@@ -888,15 +720,7 @@
         <w:t>Figure X.</w:t>
       </w:r>
       <w:r>
-        <w:t xml:space="preserve"> Depiction of </w:t>
-      </w:r>
-      <w:proofErr w:type="spellStart"/>
-      <w:r>
-        <w:t>GridBot’s</w:t>
-      </w:r>
-      <w:proofErr w:type="spellEnd"/>
-      <w:r>
-        <w:t xml:space="preserve"> ANN</w:t>
+        <w:t xml:space="preserve"> Depiction of GridBot’s ANN</w:t>
       </w:r>
     </w:p>
     <w:p>
@@ -917,15 +741,7 @@
         <w:t xml:space="preserve">ANN. </w:t>
       </w:r>
       <w:r>
-        <w:t xml:space="preserve">Each </w:t>
-      </w:r>
-      <w:proofErr w:type="spellStart"/>
-      <w:r>
-        <w:t>GridBot</w:t>
-      </w:r>
-      <w:proofErr w:type="spellEnd"/>
-      <w:r>
-        <w:t xml:space="preserve"> has a weight matrix, where weights can take on values of </w:t>
+        <w:t xml:space="preserve">Each GridBot has a weight matrix, where weights can take on values of </w:t>
       </w:r>
       <w:r>
         <w:t>-1, -.5, 0, .5,</w:t>
@@ -940,20 +756,7 @@
         <w:t xml:space="preserve">. On each turn, each output receives a value that is the dot product of the weight matrix (or the bot’s genome), and the input. The outputs are also scaled using a sigmoid function </w:t>
       </w:r>
       <w:r>
-        <w:t>(1 / (1 + x^(-sum(input*weight</w:t>
-      </w:r>
-      <w:proofErr w:type="gramStart"/>
-      <w:r>
-        <w:t>[,</w:t>
-      </w:r>
-      <w:proofErr w:type="spellStart"/>
-      <w:r>
-        <w:t>i</w:t>
-      </w:r>
-      <w:proofErr w:type="spellEnd"/>
-      <w:proofErr w:type="gramEnd"/>
-      <w:r>
-        <w:t>]))</w:t>
+        <w:t>(1 / (1 + x^(-sum(input*weight[,i]))</w:t>
       </w:r>
       <w:r>
         <w:t xml:space="preserve"> and divided by the sum of outputs (to appropriately scale them for probabilistically choosing between them), and an output node is probabilistically chosen</w:t>
@@ -962,15 +765,7 @@
         <w:t>. This action is then taken, sensors are updated, and the process repeats for 100 moves.</w:t>
       </w:r>
       <w:r>
-        <w:t xml:space="preserve"> At the end of a trial, a </w:t>
-      </w:r>
-      <w:proofErr w:type="spellStart"/>
-      <w:r>
-        <w:t>GridBot</w:t>
-      </w:r>
-      <w:proofErr w:type="spellEnd"/>
-      <w:r>
-        <w:t xml:space="preserve"> has the amount of light it has collected accumulated.</w:t>
+        <w:t xml:space="preserve"> At the end of a trial, a GridBot has the amount of light it has collected accumulated.</w:t>
       </w:r>
     </w:p>
     <w:p>
@@ -1203,21 +998,8 @@
     </w:p>
     <w:p/>
     <w:p>
-      <w:proofErr w:type="spellStart"/>
-      <w:r>
-        <w:t>GridBot</w:t>
-      </w:r>
-      <w:proofErr w:type="spellEnd"/>
-      <w:r>
-        <w:t xml:space="preserve"> also features a bumper, that returns 1 when there is an object directly in front of where </w:t>
-      </w:r>
-      <w:proofErr w:type="spellStart"/>
-      <w:r>
-        <w:t>GridBot</w:t>
-      </w:r>
-      <w:proofErr w:type="spellEnd"/>
-      <w:r>
-        <w:t xml:space="preserve"> is facing, and 0 when the space is unoccupied.</w:t>
+      <w:r>
+        <w:t>GridBot also features a bumper, that returns 1 when there is an object directly in front of where GridBot is facing, and 0 when the space is unoccupied.</w:t>
       </w:r>
     </w:p>
     <w:p/>
@@ -1232,40 +1014,16 @@
         <w:t>Selection.</w:t>
       </w:r>
       <w:r>
-        <w:t xml:space="preserve"> </w:t>
-      </w:r>
-      <w:proofErr w:type="spellStart"/>
-      <w:r>
-        <w:t>GridBot</w:t>
-      </w:r>
-      <w:proofErr w:type="spellEnd"/>
-      <w:r>
-        <w:t xml:space="preserve"> survives by harvesting light. </w:t>
-      </w:r>
-      <w:r>
-        <w:t xml:space="preserve">Each move, </w:t>
-      </w:r>
-      <w:proofErr w:type="spellStart"/>
-      <w:r>
-        <w:t>GridBot’s</w:t>
-      </w:r>
-      <w:proofErr w:type="spellEnd"/>
-      <w:r>
-        <w:t xml:space="preserve"> light counter is updated by adding the light it has collected by moving into a new square</w:t>
+        <w:t xml:space="preserve"> GridBot survives by harvesting light. </w:t>
+      </w:r>
+      <w:r>
+        <w:t>Each move, GridBot’s light counter is updated by adding the light it has collected by moving into a new square</w:t>
       </w:r>
       <w:r>
         <w:t>, and taking the mean of the light sensed in the square it is in, averaged with the 3 adjacent squares to the right (for the right sensor) and left (for the left sensor)</w:t>
       </w:r>
       <w:r>
-        <w:t xml:space="preserve">. The total light collected over a trial (X moves) will serve as that bot’s fitness, where the most fit bots collect the </w:t>
-      </w:r>
-      <w:proofErr w:type="gramStart"/>
-      <w:r>
-        <w:t>most light</w:t>
-      </w:r>
-      <w:proofErr w:type="gramEnd"/>
-      <w:r>
-        <w:t xml:space="preserve">. </w:t>
+        <w:t xml:space="preserve">. The total light collected over a trial (X moves) will serve as that bot’s fitness, where the most fit bots collect the most light. </w:t>
       </w:r>
     </w:p>
     <w:p>
@@ -1291,35 +1049,7 @@
         <w:rPr>
           <w:lang w:val="en-US"/>
         </w:rPr>
-        <w:t xml:space="preserve">uses a roulette style wheel to </w:t>
-      </w:r>
-      <w:proofErr w:type="spellStart"/>
-      <w:r>
-        <w:rPr>
-          <w:lang w:val="en-US"/>
-        </w:rPr>
-        <w:t>probalistically</w:t>
-      </w:r>
-      <w:proofErr w:type="spellEnd"/>
-      <w:r>
-        <w:rPr>
-          <w:lang w:val="en-US"/>
-        </w:rPr>
-        <w:t xml:space="preserve"> select the next generation of </w:t>
-      </w:r>
-      <w:proofErr w:type="spellStart"/>
-      <w:r>
-        <w:rPr>
-          <w:lang w:val="en-US"/>
-        </w:rPr>
-        <w:t>GridBots</w:t>
-      </w:r>
-      <w:proofErr w:type="spellEnd"/>
-      <w:r>
-        <w:rPr>
-          <w:lang w:val="en-US"/>
-        </w:rPr>
-        <w:t xml:space="preserve"> based on relative fitness of the previous generation.</w:t>
+        <w:t>uses a roulette style wheel to probalistically select the next generation of GridBots based on relative fitness of the previous generation.</w:t>
       </w:r>
       <w:r>
         <w:rPr>
@@ -1362,15 +1092,7 @@
     <w:p>
       <w:r>
         <w:tab/>
-        <w:t xml:space="preserve">The experiment is run for 100 generations, with 10 bots per generation, and 100 moves per </w:t>
-      </w:r>
-      <w:proofErr w:type="spellStart"/>
-      <w:r>
-        <w:t>bot</w:t>
-      </w:r>
-      <w:proofErr w:type="spellEnd"/>
-      <w:r>
-        <w:t xml:space="preserve">, per trial. </w:t>
+        <w:t xml:space="preserve">The experiment is run for 100 generations, with 10 bots per generation, and 100 moves per bot, per trial. </w:t>
       </w:r>
       <w:r>
         <w:t>The experiment is run in the dynamic and simulated condition.</w:t>
@@ -1385,102 +1107,106 @@
     </w:p>
     <w:p>
       <w:pPr>
-        <w:rPr>
+        <w:ind w:firstLine="720"/>
+      </w:pPr>
+      <w:r>
+        <w:rPr>
+          <w:i/>
           <w:lang w:val="en-US"/>
         </w:rPr>
-      </w:pPr>
-    </w:p>
-    <w:p>
-      <w:pPr>
+        <w:t xml:space="preserve">Code. </w:t>
+      </w:r>
+      <w:r>
         <w:rPr>
           <w:lang w:val="en-US"/>
         </w:rPr>
-      </w:pPr>
-    </w:p>
-    <w:p>
-      <w:pPr>
-        <w:rPr>
+        <w:t xml:space="preserve">The code for this model can be accessed on the public GitHub repository: </w:t>
+      </w:r>
+      <w:hyperlink r:id="rId15" w:history="1">
+        <w:r>
+          <w:rPr>
+            <w:rStyle w:val="Hyperlink"/>
+          </w:rPr>
+          <w:t>https://github.com/lpsample/LSample_COGS319</w:t>
+        </w:r>
+      </w:hyperlink>
+      <w:r>
+        <w:t xml:space="preserve">. </w:t>
+      </w:r>
+      <w:r>
+        <w:t>The complete model can be found in the file entitled: “</w:t>
+      </w:r>
+      <w:hyperlink r:id="rId16" w:tooltip="GridBot Model.Rmd" w:history="1">
+        <w:r>
+          <w:rPr>
+            <w:rStyle w:val="Hyperlink"/>
+            <w:rFonts w:ascii="Helvetica" w:hAnsi="Helvetica"/>
+            <w:color w:val="0366D6"/>
+            <w:sz w:val="21"/>
+            <w:szCs w:val="21"/>
+            <w:shd w:val="clear" w:color="auto" w:fill="FFFFFF"/>
+          </w:rPr>
+          <w:t>GridBot Model.Rmd</w:t>
+        </w:r>
+      </w:hyperlink>
+      <w:r>
+        <w:t>.”</w:t>
+      </w:r>
+    </w:p>
+    <w:p/>
+    <w:p>
+      <w:pPr>
+        <w:rPr>
+          <w:b/>
           <w:lang w:val="en-US"/>
         </w:rPr>
       </w:pPr>
-    </w:p>
-    <w:p>
-      <w:pPr>
-        <w:rPr>
+      <w:r>
+        <w:rPr>
+          <w:b/>
           <w:lang w:val="en-US"/>
         </w:rPr>
-      </w:pPr>
-      <w:r>
-        <w:rPr>
+        <w:t>Results and Analysis</w:t>
+      </w:r>
+    </w:p>
+    <w:p>
+      <w:pPr>
+        <w:rPr>
+          <w:b/>
           <w:lang w:val="en-US"/>
         </w:rPr>
-        <w:t xml:space="preserve"> Phase 2 of this project will transition into a Senior </w:t>
-      </w:r>
-      <w:proofErr w:type="gramStart"/>
-      <w:r>
-        <w:rPr>
+      </w:pPr>
+      <w:r>
+        <w:rPr>
+          <w:b/>
           <w:lang w:val="en-US"/>
         </w:rPr>
-        <w:t>Thesis, and</w:t>
-      </w:r>
-      <w:proofErr w:type="gramEnd"/>
-      <w:r>
-        <w:rPr>
+        <w:tab/>
+      </w:r>
+      <w:bookmarkStart w:id="1" w:name="_GoBack"/>
+      <w:bookmarkEnd w:id="1"/>
+    </w:p>
+    <w:p>
+      <w:pPr>
+        <w:rPr>
+          <w:b/>
           <w:lang w:val="en-US"/>
         </w:rPr>
-        <w:t xml:space="preserve"> involve implementing WANNs using NEAT (Stanley and </w:t>
-      </w:r>
-      <w:proofErr w:type="spellStart"/>
-      <w:r>
-        <w:rPr>
+      </w:pPr>
+      <w:r>
+        <w:rPr>
+          <w:b/>
           <w:lang w:val="en-US"/>
         </w:rPr>
-        <w:t>Miikkulainen</w:t>
-      </w:r>
-      <w:proofErr w:type="spellEnd"/>
-      <w:r>
+        <w:t>Discussion and Reflection</w:t>
+      </w:r>
+    </w:p>
+    <w:p>
+      <w:pPr>
         <w:rPr>
           <w:lang w:val="en-US"/>
         </w:rPr>
-        <w:t xml:space="preserve">, 2002). </w:t>
-      </w:r>
-    </w:p>
-    <w:p>
-      <w:pPr>
-        <w:rPr>
-          <w:i/>
-        </w:rPr>
-      </w:pPr>
-    </w:p>
-    <w:p>
-      <w:pPr>
-        <w:ind w:firstLine="720"/>
-        <w:rPr>
-          <w:i/>
-        </w:rPr>
-      </w:pPr>
-      <w:r>
-        <w:rPr>
-          <w:i/>
-        </w:rPr>
-        <w:t>NEAT.</w:t>
-      </w:r>
-    </w:p>
-    <w:p>
-      <w:pPr>
-        <w:rPr>
-          <w:i/>
-        </w:rPr>
-      </w:pPr>
-      <w:r>
-        <w:tab/>
-      </w:r>
-      <w:r>
-        <w:rPr>
-          <w:i/>
-        </w:rPr>
-        <w:t>Analysis.</w:t>
-      </w:r>
+      </w:pPr>
     </w:p>
     <w:p/>
     <w:p/>
@@ -1787,18 +1513,6 @@
         </w:rPr>
         <w:t>(2), 99–127. https://doi.org/10.1162/106365602320169811</w:t>
       </w:r>
-      <w:r>
-        <w:rPr>
-          <w:noProof/>
-        </w:rPr>
-        <w:t xml:space="preserve">, </w:t>
-      </w:r>
-      <w:r>
-        <w:rPr>
-          <w:noProof/>
-        </w:rPr>
-        <w:t>http://www.cs.ucf.edu/~kstanley/neat.html</w:t>
-      </w:r>
     </w:p>
     <w:p>
       <w:pPr>
@@ -1814,7 +1528,7 @@
       </w:r>
     </w:p>
     <w:p>
-      <w:hyperlink r:id="rId15" w:history="1">
+      <w:hyperlink r:id="rId17" w:history="1">
         <w:r>
           <w:rPr>
             <w:rStyle w:val="Hyperlink"/>
@@ -1913,7 +1627,7 @@
 
 <file path=word/comments.xml><?xml version="1.0" encoding="utf-8"?>
 <w:comments xmlns:wpc="http://schemas.microsoft.com/office/word/2010/wordprocessingCanvas" xmlns:cx="http://schemas.microsoft.com/office/drawing/2014/chartex" xmlns:cx1="http://schemas.microsoft.com/office/drawing/2015/9/8/chartex" xmlns:cx2="http://schemas.microsoft.com/office/drawing/2015/10/21/chartex" xmlns:cx3="http://schemas.microsoft.com/office/drawing/2016/5/9/chartex" xmlns:cx4="http://schemas.microsoft.com/office/drawing/2016/5/10/chartex" xmlns:cx5="http://schemas.microsoft.com/office/drawing/2016/5/11/chartex" xmlns:cx6="http://schemas.microsoft.com/office/drawing/2016/5/12/chartex" xmlns:cx7="http://schemas.microsoft.com/office/drawing/2016/5/13/chartex" xmlns:cx8="http://schemas.microsoft.com/office/drawing/2016/5/14/chartex" xmlns:mc="http://schemas.openxmlformats.org/markup-compatibility/2006" xmlns:aink="http://schemas.microsoft.com/office/drawing/2016/ink" xmlns:am3d="http://schemas.microsoft.com/office/drawing/2017/model3d" xmlns:o="urn:schemas-microsoft-com:office:office" xmlns:r="http://schemas.openxmlformats.org/officeDocument/2006/relationships" xmlns:m="http://schemas.openxmlformats.org/officeDocument/2006/math" xmlns:v="urn:schemas-microsoft-com:vml" xmlns:wp14="http://schemas.microsoft.com/office/word/2010/wordprocessingDrawing" xmlns:wp="http://schemas.openxmlformats.org/drawingml/2006/wordprocessingDrawing" xmlns:w10="urn:schemas-microsoft-com:office:word" xmlns:w="http://schemas.openxmlformats.org/wordprocessingml/2006/main" xmlns:w14="http://schemas.microsoft.com/office/word/2010/wordml" xmlns:w15="http://schemas.microsoft.com/office/word/2012/wordml" xmlns:w16cid="http://schemas.microsoft.com/office/word/2016/wordml/cid" xmlns:w16se="http://schemas.microsoft.com/office/word/2015/wordml/symex" xmlns:wpg="http://schemas.microsoft.com/office/word/2010/wordprocessingGroup" xmlns:wpi="http://schemas.microsoft.com/office/word/2010/wordprocessingInk" xmlns:wne="http://schemas.microsoft.com/office/word/2006/wordml" xmlns:wps="http://schemas.microsoft.com/office/word/2010/wordprocessingShape" mc:Ignorable="w14 w15 w16se w16cid wp14">
-  <w:comment w:id="1" w:author="Lindsey Sample" w:date="2019-11-05T03:09:00Z" w:initials="">
+  <w:comment w:id="0" w:author="Lindsey Sample" w:date="2019-11-05T03:09:00Z" w:initials="">
     <w:p>
       <w:pPr>
         <w:widowControl w:val="0"/>
@@ -1929,19 +1643,11 @@
           <w:color w:val="000000"/>
         </w:rPr>
       </w:pPr>
-      <w:proofErr w:type="spellStart"/>
       <w:r>
         <w:rPr>
           <w:color w:val="000000"/>
         </w:rPr>
-        <w:t>Isnt</w:t>
-      </w:r>
-      <w:proofErr w:type="spellEnd"/>
-      <w:r>
-        <w:rPr>
-          <w:color w:val="000000"/>
-        </w:rPr>
-        <w:t xml:space="preserve"> this still the same task? obstacle avoidance?</w:t>
+        <w:t>Isnt this still the same task? obstacle avoidance?</w:t>
       </w:r>
     </w:p>
   </w:comment>
@@ -3155,7 +2861,7 @@
 </file>
 
 <file path=customXml/itemProps1.xml><?xml version="1.0" encoding="utf-8"?>
-<ds:datastoreItem xmlns:ds="http://schemas.openxmlformats.org/officeDocument/2006/customXml" ds:itemID="{CF1BF09D-719D-3544-91A1-714C957DCE49}">
+<ds:datastoreItem xmlns:ds="http://schemas.openxmlformats.org/officeDocument/2006/customXml" ds:itemID="{CE39C896-C6C8-DA44-A8C0-2BB4E1FBF37D}">
   <ds:schemaRefs>
     <ds:schemaRef ds:uri="http://schemas.openxmlformats.org/officeDocument/2006/bibliography"/>
   </ds:schemaRefs>

</xml_diff>